<commit_message>
Added Presentation and made small edits to Project Report
</commit_message>
<xml_diff>
--- a/Guided Capstone Project Report.docx
+++ b/Guided Capstone Project Report.docx
@@ -15,7 +15,15 @@
         <w:t xml:space="preserve">A detailed examination of </w:t>
       </w:r>
       <w:r>
-        <w:t>BMR Resort(BMR)</w:t>
+        <w:t xml:space="preserve">BMR </w:t>
+      </w:r>
+      <w:proofErr w:type="gramStart"/>
+      <w:r>
+        <w:t>Resort(</w:t>
+      </w:r>
+      <w:proofErr w:type="gramEnd"/>
+      <w:r>
+        <w:t>BMR)</w:t>
       </w:r>
       <w:r>
         <w:t xml:space="preserve"> facilities in comparison to all other ski resorts in the US has </w:t>
@@ -24,7 +32,15 @@
         <w:t>BMR</w:t>
       </w:r>
       <w:r>
-        <w:t xml:space="preserve"> at a competitive position in the market on multiple fronts. The concern that current ski ticket prices already are at a premium and cannot be raised further is not true when </w:t>
+        <w:t xml:space="preserve"> at a competitive position in the market on multiple fronts. The concern that </w:t>
+      </w:r>
+      <w:proofErr w:type="gramStart"/>
+      <w:r>
+        <w:t>current</w:t>
+      </w:r>
+      <w:proofErr w:type="gramEnd"/>
+      <w:r>
+        <w:t xml:space="preserve"> ski ticket prices already are at a premium and cannot be raised further is not true when </w:t>
       </w:r>
       <w:r>
         <w:t>BMR</w:t>
@@ -588,13 +604,43 @@
         <w:rPr>
           <w:noProof/>
         </w:rPr>
-        <w:t xml:space="preserve">Features Affecting Ticket Price in </w:t>
-      </w:r>
-      <w:r>
-        <w:rPr>
-          <w:noProof/>
-        </w:rPr>
-        <w:t>magnitude of importance</w:t>
+        <w:t xml:space="preserve">Features Affecting Ticket Price </w:t>
+      </w:r>
+      <w:r>
+        <w:rPr>
+          <w:noProof/>
+        </w:rPr>
+        <w:t>by</w:t>
+      </w:r>
+      <w:r>
+        <w:rPr>
+          <w:noProof/>
+        </w:rPr>
+        <w:t xml:space="preserve"> </w:t>
+      </w:r>
+      <w:r>
+        <w:rPr>
+          <w:noProof/>
+        </w:rPr>
+        <w:t>M</w:t>
+      </w:r>
+      <w:r>
+        <w:rPr>
+          <w:noProof/>
+        </w:rPr>
+        <w:t xml:space="preserve">agnitude of </w:t>
+      </w:r>
+      <w:r>
+        <w:rPr>
+          <w:noProof/>
+        </w:rPr>
+        <w:t>I</w:t>
+      </w:r>
+      <w:r>
+        <w:rPr>
+          <w:noProof/>
+        </w:rPr>
+        <w:t>mportance</w:t>
       </w:r>
     </w:p>
     <w:p>

</xml_diff>